<commit_message>
Pasos para equilibrar las tarjetas
</commit_message>
<xml_diff>
--- a/Doc1.docx
+++ b/Doc1.docx
@@ -21,20 +21,317 @@
           <w:szCs w:val="44"/>
           <w:lang w:val="es-MX"/>
         </w:rPr>
-        <w:t>Ahora con titulo</w:t>
+        <w:t xml:space="preserve">Pasos para </w:t>
+      </w:r>
+      <w:r>
+        <w:rPr>
+          <w:b/>
+          <w:bCs/>
+          <w:sz w:val="44"/>
+          <w:szCs w:val="44"/>
+          <w:lang w:val="es-MX"/>
+        </w:rPr>
+        <w:t>equilibrar dos tarjetas.</w:t>
+      </w:r>
+    </w:p>
+    <w:p>
+      <w:pPr>
+        <w:jc w:val="both"/>
+        <w:rPr>
+          <w:sz w:val="28"/>
+          <w:szCs w:val="28"/>
+          <w:lang w:val="es-MX"/>
+        </w:rPr>
+      </w:pPr>
+      <w:r>
+        <w:rPr>
+          <w:sz w:val="28"/>
+          <w:szCs w:val="28"/>
+          <w:lang w:val="es-MX"/>
+        </w:rPr>
+        <w:t xml:space="preserve">Se sujetan las 2 tarjetas de manera que queden juntas </w:t>
+      </w:r>
+      <w:r>
+        <w:rPr>
+          <w:sz w:val="28"/>
+          <w:szCs w:val="28"/>
+          <w:lang w:val="es-MX"/>
+        </w:rPr>
+        <w:t xml:space="preserve">entre sí </w:t>
+      </w:r>
+      <w:r>
+        <w:rPr>
+          <w:sz w:val="28"/>
+          <w:szCs w:val="28"/>
+          <w:lang w:val="es-MX"/>
+        </w:rPr>
+        <w:t>y verticales respecto a la mesa</w:t>
+      </w:r>
+      <w:r>
+        <w:rPr>
+          <w:sz w:val="28"/>
+          <w:szCs w:val="28"/>
+          <w:lang w:val="es-MX"/>
+        </w:rPr>
+        <w:t xml:space="preserve"> </w:t>
+      </w:r>
+      <w:r>
+        <w:rPr>
+          <w:sz w:val="28"/>
+          <w:szCs w:val="28"/>
+          <w:lang w:val="es-MX"/>
+        </w:rPr>
+        <w:t>con su</w:t>
+      </w:r>
+      <w:r>
+        <w:rPr>
+          <w:sz w:val="28"/>
+          <w:szCs w:val="28"/>
+          <w:lang w:val="es-MX"/>
+        </w:rPr>
+        <w:t>s</w:t>
+      </w:r>
+      <w:r>
+        <w:rPr>
+          <w:sz w:val="28"/>
+          <w:szCs w:val="28"/>
+          <w:lang w:val="es-MX"/>
+        </w:rPr>
+        <w:t xml:space="preserve"> lado</w:t>
+      </w:r>
+      <w:r>
+        <w:rPr>
+          <w:sz w:val="28"/>
+          <w:szCs w:val="28"/>
+          <w:lang w:val="es-MX"/>
+        </w:rPr>
+        <w:t>s</w:t>
+      </w:r>
+      <w:r>
+        <w:rPr>
+          <w:sz w:val="28"/>
+          <w:szCs w:val="28"/>
+          <w:lang w:val="es-MX"/>
+        </w:rPr>
+        <w:t xml:space="preserve"> más largo paralelo</w:t>
+      </w:r>
+      <w:r>
+        <w:rPr>
+          <w:sz w:val="28"/>
+          <w:szCs w:val="28"/>
+          <w:lang w:val="es-MX"/>
+        </w:rPr>
+        <w:t>s</w:t>
+      </w:r>
+      <w:r>
+        <w:rPr>
+          <w:sz w:val="28"/>
+          <w:szCs w:val="28"/>
+          <w:lang w:val="es-MX"/>
+        </w:rPr>
+        <w:t xml:space="preserve"> a la misma, luego se procede con los dedos a separar</w:t>
+      </w:r>
+      <w:r>
+        <w:rPr>
+          <w:sz w:val="28"/>
+          <w:szCs w:val="28"/>
+          <w:lang w:val="es-MX"/>
+        </w:rPr>
+        <w:t xml:space="preserve"> un poco</w:t>
+      </w:r>
+      <w:r>
+        <w:rPr>
+          <w:sz w:val="28"/>
+          <w:szCs w:val="28"/>
+          <w:lang w:val="es-MX"/>
+        </w:rPr>
+        <w:t xml:space="preserve"> la parte inferior de las tarjetas mientras permanecen juntas en su parte superior</w:t>
+      </w:r>
+      <w:r>
+        <w:rPr>
+          <w:sz w:val="28"/>
+          <w:szCs w:val="28"/>
+          <w:lang w:val="es-MX"/>
+        </w:rPr>
+        <w:t xml:space="preserve"> </w:t>
+      </w:r>
+      <w:r>
+        <w:rPr>
+          <w:sz w:val="28"/>
+          <w:szCs w:val="28"/>
+          <w:lang w:val="es-MX"/>
+        </w:rPr>
+        <w:t>formando</w:t>
+      </w:r>
+      <w:r>
+        <w:rPr>
+          <w:sz w:val="28"/>
+          <w:szCs w:val="28"/>
+          <w:lang w:val="es-MX"/>
+        </w:rPr>
+        <w:t xml:space="preserve"> un ángulo </w:t>
+      </w:r>
+      <w:r>
+        <w:rPr>
+          <w:sz w:val="28"/>
+          <w:szCs w:val="28"/>
+          <w:lang w:val="es-MX"/>
+        </w:rPr>
+        <w:t xml:space="preserve">de </w:t>
+      </w:r>
+      <w:r>
+        <w:rPr>
+          <w:sz w:val="28"/>
+          <w:szCs w:val="28"/>
+          <w:lang w:val="es-MX"/>
+        </w:rPr>
+        <w:t>aproximadamente de 30 grados entre sí</w:t>
+      </w:r>
+      <w:r>
+        <w:rPr>
+          <w:sz w:val="28"/>
+          <w:szCs w:val="28"/>
+          <w:lang w:val="es-MX"/>
+        </w:rPr>
+        <w:t>, finalmente se trata de equilibrarlas.</w:t>
       </w:r>
     </w:p>
     <w:p>
       <w:pPr>
         <w:jc w:val="center"/>
         <w:rPr>
-          <w:b/>
-          <w:bCs/>
-          <w:sz w:val="44"/>
-          <w:szCs w:val="44"/>
+          <w:sz w:val="28"/>
+          <w:szCs w:val="28"/>
           <w:lang w:val="es-MX"/>
         </w:rPr>
       </w:pPr>
+      <w:r>
+        <w:rPr>
+          <w:noProof/>
+          <w:sz w:val="28"/>
+          <w:szCs w:val="28"/>
+          <w:lang w:val="es-MX"/>
+        </w:rPr>
+        <w:drawing>
+          <wp:inline distT="0" distB="0" distL="0" distR="0" wp14:anchorId="0157294A" wp14:editId="58721E39">
+            <wp:extent cx="4048125" cy="4991100"/>
+            <wp:effectExtent l="0" t="0" r="9525" b="0"/>
+            <wp:docPr id="1" name="Imagen 1" descr="Imagen que contiene tabla, hecho de madera, refrigerador, computadora&#10;&#10;Descripción generada automáticamente"/>
+            <wp:cNvGraphicFramePr>
+              <a:graphicFrameLocks xmlns:a="http://schemas.openxmlformats.org/drawingml/2006/main" noChangeAspect="1"/>
+            </wp:cNvGraphicFramePr>
+            <a:graphic xmlns:a="http://schemas.openxmlformats.org/drawingml/2006/main">
+              <a:graphicData uri="http://schemas.openxmlformats.org/drawingml/2006/picture">
+                <pic:pic xmlns:pic="http://schemas.openxmlformats.org/drawingml/2006/picture">
+                  <pic:nvPicPr>
+                    <pic:cNvPr id="1" name="Imagen 1" descr="Imagen que contiene tabla, hecho de madera, refrigerador, computadora&#10;&#10;Descripción generada automáticamente"/>
+                    <pic:cNvPicPr/>
+                  </pic:nvPicPr>
+                  <pic:blipFill>
+                    <a:blip r:embed="rId4">
+                      <a:extLst>
+                        <a:ext uri="{28A0092B-C50C-407E-A947-70E740481C1C}">
+                          <a14:useLocalDpi xmlns:a14="http://schemas.microsoft.com/office/drawing/2010/main" val="0"/>
+                        </a:ext>
+                      </a:extLst>
+                    </a:blip>
+                    <a:stretch>
+                      <a:fillRect/>
+                    </a:stretch>
+                  </pic:blipFill>
+                  <pic:spPr>
+                    <a:xfrm>
+                      <a:off x="0" y="0"/>
+                      <a:ext cx="4048125" cy="4991100"/>
+                    </a:xfrm>
+                    <a:prstGeom prst="rect">
+                      <a:avLst/>
+                    </a:prstGeom>
+                  </pic:spPr>
+                </pic:pic>
+              </a:graphicData>
+            </a:graphic>
+          </wp:inline>
+        </w:drawing>
+      </w:r>
+    </w:p>
+    <w:p>
+      <w:pPr>
+        <w:jc w:val="center"/>
+        <w:rPr>
+          <w:noProof/>
+          <w:sz w:val="28"/>
+          <w:szCs w:val="28"/>
+          <w:lang w:val="es-MX"/>
+        </w:rPr>
+      </w:pPr>
+    </w:p>
+    <w:p>
+      <w:pPr>
+        <w:jc w:val="center"/>
+        <w:rPr>
+          <w:sz w:val="28"/>
+          <w:szCs w:val="28"/>
+          <w:lang w:val="es-MX"/>
+        </w:rPr>
+      </w:pPr>
+      <w:r>
+        <w:rPr>
+          <w:noProof/>
+          <w:sz w:val="28"/>
+          <w:szCs w:val="28"/>
+          <w:lang w:val="es-MX"/>
+        </w:rPr>
+        <w:lastRenderedPageBreak/>
+        <w:drawing>
+          <wp:inline distT="0" distB="0" distL="0" distR="0" wp14:anchorId="34F255AA" wp14:editId="79ECD71A">
+            <wp:extent cx="4083269" cy="5284230"/>
+            <wp:effectExtent l="0" t="0" r="0" b="0"/>
+            <wp:docPr id="2" name="Imagen 2"/>
+            <wp:cNvGraphicFramePr>
+              <a:graphicFrameLocks xmlns:a="http://schemas.openxmlformats.org/drawingml/2006/main" noChangeAspect="1"/>
+            </wp:cNvGraphicFramePr>
+            <a:graphic xmlns:a="http://schemas.openxmlformats.org/drawingml/2006/main">
+              <a:graphicData uri="http://schemas.openxmlformats.org/drawingml/2006/picture">
+                <pic:pic xmlns:pic="http://schemas.openxmlformats.org/drawingml/2006/picture">
+                  <pic:nvPicPr>
+                    <pic:cNvPr id="2" name="Imagen 2"/>
+                    <pic:cNvPicPr/>
+                  </pic:nvPicPr>
+                  <pic:blipFill rotWithShape="1">
+                    <a:blip r:embed="rId5">
+                      <a:extLst>
+                        <a:ext uri="{28A0092B-C50C-407E-A947-70E740481C1C}">
+                          <a14:useLocalDpi xmlns:a14="http://schemas.microsoft.com/office/drawing/2010/main" val="0"/>
+                        </a:ext>
+                      </a:extLst>
+                    </a:blip>
+                    <a:srcRect r="4488" b="7297"/>
+                    <a:stretch/>
+                  </pic:blipFill>
+                  <pic:spPr bwMode="auto">
+                    <a:xfrm>
+                      <a:off x="0" y="0"/>
+                      <a:ext cx="4096426" cy="5301257"/>
+                    </a:xfrm>
+                    <a:prstGeom prst="rect">
+                      <a:avLst/>
+                    </a:prstGeom>
+                    <a:ln>
+                      <a:noFill/>
+                    </a:ln>
+                    <a:extLst>
+                      <a:ext uri="{53640926-AAD7-44D8-BBD7-CCE9431645EC}">
+                        <a14:shadowObscured xmlns:a14="http://schemas.microsoft.com/office/drawing/2010/main"/>
+                      </a:ext>
+                    </a:extLst>
+                  </pic:spPr>
+                </pic:pic>
+              </a:graphicData>
+            </a:graphic>
+          </wp:inline>
+        </w:drawing>
+      </w:r>
     </w:p>
     <w:sectPr>
       <w:pgSz w:w="12240" w:h="15840"/>

</xml_diff>

<commit_message>
Como equilibrar las tarjetas
</commit_message>
<xml_diff>
--- a/Doc1.docx
+++ b/Doc1.docx
@@ -49,6 +49,14 @@
           <w:szCs w:val="28"/>
           <w:lang w:val="es-MX"/>
         </w:rPr>
+        <w:t>1.</w:t>
+      </w:r>
+      <w:r>
+        <w:rPr>
+          <w:sz w:val="28"/>
+          <w:szCs w:val="28"/>
+          <w:lang w:val="es-MX"/>
+        </w:rPr>
         <w:t xml:space="preserve">Se sujetan las 2 tarjetas de manera que queden juntas </w:t>
       </w:r>
       <w:r>
@@ -129,7 +137,41 @@
           <w:szCs w:val="28"/>
           <w:lang w:val="es-MX"/>
         </w:rPr>
-        <w:t xml:space="preserve"> a la misma, luego se procede con los dedos a separar</w:t>
+        <w:t xml:space="preserve"> a la misma</w:t>
+      </w:r>
+      <w:r>
+        <w:rPr>
+          <w:sz w:val="28"/>
+          <w:szCs w:val="28"/>
+          <w:lang w:val="es-MX"/>
+        </w:rPr>
+        <w:t>.</w:t>
+      </w:r>
+    </w:p>
+    <w:p>
+      <w:pPr>
+        <w:jc w:val="both"/>
+        <w:rPr>
+          <w:sz w:val="28"/>
+          <w:szCs w:val="28"/>
+          <w:lang w:val="es-MX"/>
+        </w:rPr>
+      </w:pPr>
+      <w:r>
+        <w:rPr>
+          <w:sz w:val="28"/>
+          <w:szCs w:val="28"/>
+          <w:lang w:val="es-MX"/>
+        </w:rPr>
+        <w:t>2.</w:t>
+      </w:r>
+      <w:r>
+        <w:rPr>
+          <w:sz w:val="28"/>
+          <w:szCs w:val="28"/>
+          <w:lang w:val="es-MX"/>
+        </w:rPr>
+        <w:t>luego se procede con los dedos a separar</w:t>
       </w:r>
       <w:r>
         <w:rPr>
@@ -193,7 +235,73 @@
           <w:szCs w:val="28"/>
           <w:lang w:val="es-MX"/>
         </w:rPr>
-        <w:t>, finalmente se trata de equilibrarlas.</w:t>
+        <w:t>.</w:t>
+      </w:r>
+    </w:p>
+    <w:p>
+      <w:pPr>
+        <w:jc w:val="both"/>
+        <w:rPr>
+          <w:sz w:val="28"/>
+          <w:szCs w:val="28"/>
+          <w:lang w:val="es-MX"/>
+        </w:rPr>
+      </w:pPr>
+      <w:r>
+        <w:rPr>
+          <w:sz w:val="28"/>
+          <w:szCs w:val="28"/>
+          <w:lang w:val="es-MX"/>
+        </w:rPr>
+        <w:t xml:space="preserve">3. </w:t>
+      </w:r>
+      <w:r>
+        <w:rPr>
+          <w:sz w:val="28"/>
+          <w:szCs w:val="28"/>
+          <w:lang w:val="es-MX"/>
+        </w:rPr>
+        <w:t>finalmente se</w:t>
+      </w:r>
+      <w:r>
+        <w:rPr>
+          <w:sz w:val="28"/>
+          <w:szCs w:val="28"/>
+          <w:lang w:val="es-MX"/>
+        </w:rPr>
+        <w:t xml:space="preserve"> apoyan sobre la mes</w:t>
+      </w:r>
+      <w:r>
+        <w:rPr>
+          <w:sz w:val="28"/>
+          <w:szCs w:val="28"/>
+          <w:lang w:val="es-MX"/>
+        </w:rPr>
+        <w:t>a</w:t>
+      </w:r>
+      <w:r>
+        <w:rPr>
+          <w:sz w:val="28"/>
+          <w:szCs w:val="28"/>
+          <w:lang w:val="es-MX"/>
+        </w:rPr>
+        <w:t xml:space="preserve"> </w:t>
+      </w:r>
+      <w:r>
+        <w:rPr>
+          <w:sz w:val="28"/>
+          <w:szCs w:val="28"/>
+          <w:lang w:val="es-MX"/>
+        </w:rPr>
+        <w:t>tratando de</w:t>
+      </w:r>
+      <w:r>
+        <w:rPr>
+          <w:sz w:val="28"/>
+          <w:szCs w:val="28"/>
+          <w:lang w:val="es-MX"/>
+        </w:rPr>
+        <w:t xml:space="preserve"> equilibrarlas.</w:t>
       </w:r>
     </w:p>
     <w:p>

</xml_diff>

<commit_message>
Como equilibrar 2 tarjetas
</commit_message>
<xml_diff>
--- a/Doc1.docx
+++ b/Doc1.docx
@@ -73,7 +73,23 @@
           <w:szCs w:val="28"/>
           <w:lang w:val="es-MX"/>
         </w:rPr>
-        <w:t>y verticales respecto a la mesa</w:t>
+        <w:t xml:space="preserve">y </w:t>
+      </w:r>
+      <w:r>
+        <w:rPr>
+          <w:sz w:val="28"/>
+          <w:szCs w:val="28"/>
+          <w:lang w:val="es-MX"/>
+        </w:rPr>
+        <w:t>horizontales</w:t>
+      </w:r>
+      <w:r>
+        <w:rPr>
+          <w:sz w:val="28"/>
+          <w:szCs w:val="28"/>
+          <w:lang w:val="es-MX"/>
+        </w:rPr>
+        <w:t xml:space="preserve"> respecto a la mesa</w:t>
       </w:r>
       <w:r>
         <w:rPr>

</xml_diff>

<commit_message>
Como equilibrar 2 tarjetas 2.0
</commit_message>
<xml_diff>
--- a/Doc1.docx
+++ b/Doc1.docx
@@ -269,23 +269,55 @@
           <w:szCs w:val="28"/>
           <w:lang w:val="es-MX"/>
         </w:rPr>
-        <w:t xml:space="preserve">3. </w:t>
-      </w:r>
-      <w:r>
-        <w:rPr>
-          <w:sz w:val="28"/>
-          <w:szCs w:val="28"/>
-          <w:lang w:val="es-MX"/>
-        </w:rPr>
-        <w:t>finalmente se</w:t>
-      </w:r>
-      <w:r>
-        <w:rPr>
-          <w:sz w:val="28"/>
-          <w:szCs w:val="28"/>
-          <w:lang w:val="es-MX"/>
-        </w:rPr>
-        <w:t xml:space="preserve"> apoyan sobre la mes</w:t>
+        <w:t>3.</w:t>
+      </w:r>
+      <w:r>
+        <w:rPr>
+          <w:sz w:val="28"/>
+          <w:szCs w:val="28"/>
+          <w:lang w:val="es-MX"/>
+        </w:rPr>
+        <w:t>F</w:t>
+      </w:r>
+      <w:r>
+        <w:rPr>
+          <w:sz w:val="28"/>
+          <w:szCs w:val="28"/>
+          <w:lang w:val="es-MX"/>
+        </w:rPr>
+        <w:t xml:space="preserve">inalmente </w:t>
+      </w:r>
+      <w:r>
+        <w:rPr>
+          <w:sz w:val="28"/>
+          <w:szCs w:val="28"/>
+          <w:lang w:val="es-MX"/>
+        </w:rPr>
+        <w:t xml:space="preserve">ambas tarjetas </w:t>
+      </w:r>
+      <w:r>
+        <w:rPr>
+          <w:sz w:val="28"/>
+          <w:szCs w:val="28"/>
+          <w:lang w:val="es-MX"/>
+        </w:rPr>
+        <w:t>se</w:t>
+      </w:r>
+      <w:r>
+        <w:rPr>
+          <w:sz w:val="28"/>
+          <w:szCs w:val="28"/>
+          <w:lang w:val="es-MX"/>
+        </w:rPr>
+        <w:t xml:space="preserve"> </w:t>
+      </w:r>
+      <w:r>
+        <w:rPr>
+          <w:sz w:val="28"/>
+          <w:szCs w:val="28"/>
+          <w:lang w:val="es-MX"/>
+        </w:rPr>
+        <w:t>apoyan sobre la mes</w:t>
       </w:r>
       <w:r>
         <w:rPr>
@@ -301,6 +333,14 @@
           <w:szCs w:val="28"/>
           <w:lang w:val="es-MX"/>
         </w:rPr>
+        <w:t xml:space="preserve"> de tal manera que el ángulo formado ellas </w:t>
+      </w:r>
+      <w:r>
+        <w:rPr>
+          <w:sz w:val="28"/>
+          <w:szCs w:val="28"/>
+          <w:lang w:val="es-MX"/>
+        </w:rPr>
         <w:t xml:space="preserve"> </w:t>
       </w:r>
       <w:r>
@@ -309,15 +349,7 @@
           <w:szCs w:val="28"/>
           <w:lang w:val="es-MX"/>
         </w:rPr>
-        <w:t>tratando de</w:t>
-      </w:r>
-      <w:r>
-        <w:rPr>
-          <w:sz w:val="28"/>
-          <w:szCs w:val="28"/>
-          <w:lang w:val="es-MX"/>
-        </w:rPr>
-        <w:t xml:space="preserve"> equilibrarlas.</w:t>
+        <w:t>sea opuesto a la superficie.</w:t>
       </w:r>
     </w:p>
     <w:p>

</xml_diff>